<commit_message>
Added Windows support to ethics docs.
</commit_message>
<xml_diff>
--- a/ethics/WebBrowsing-Recruitment.docx
+++ b/ethics/WebBrowsing-Recruitment.docx
@@ -139,25 +139,22 @@
         <w:t xml:space="preserve">.  Participants </w:t>
       </w:r>
       <w:r>
-        <w:t xml:space="preserve">must also </w:t>
+        <w:t>must also do most of their web browsing using</w:t>
+      </w:r>
+      <w:r>
+        <w:t xml:space="preserve"> </w:t>
+      </w:r>
+      <w:r>
+        <w:t>Firefox</w:t>
+      </w:r>
+      <w:r>
+        <w:t xml:space="preserve"> </w:t>
+      </w:r>
+      <w:r>
+        <w:t>on Windows</w:t>
       </w:r>
       <w:bookmarkStart w:id="0" w:name="_GoBack"/>
       <w:bookmarkEnd w:id="0"/>
-      <w:r>
-        <w:t>do most of their web browsing using</w:t>
-      </w:r>
-      <w:r>
-        <w:t xml:space="preserve"> </w:t>
-      </w:r>
-      <w:r>
-        <w:t>Firefox</w:t>
-      </w:r>
-      <w:r>
-        <w:t xml:space="preserve"> </w:t>
-      </w:r>
-      <w:r>
-        <w:t>on Windows Vista or Windows 7</w:t>
-      </w:r>
       <w:r>
         <w:t>.</w:t>
       </w:r>

</xml_diff>

<commit_message>
Updated ethics docs and .hgignore.
</commit_message>
<xml_diff>
--- a/ethics/WebBrowsing-Recruitment.docx
+++ b/ethics/WebBrowsing-Recruitment.docx
@@ -37,138 +37,105 @@
       <w:r>
         <w:t xml:space="preserve">  </w:t>
       </w:r>
+      <w:r>
+        <w:t xml:space="preserve">The purpose of the project is to measure how often software developers return to </w:t>
+      </w:r>
+      <w:r>
+        <w:t>code</w:t>
+      </w:r>
+      <w:r>
+        <w:t xml:space="preserve">-related web pages they have previously visited, and determine </w:t>
+      </w:r>
+      <w:r>
+        <w:t>the</w:t>
+      </w:r>
+      <w:r>
+        <w:t xml:space="preserve"> methods they use to find </w:t>
+      </w:r>
+      <w:r>
+        <w:t>these</w:t>
+      </w:r>
+      <w:r>
+        <w:t xml:space="preserve"> pages (e.g. web search, bookmarks, </w:t>
+      </w:r>
+      <w:r>
+        <w:t xml:space="preserve">or </w:t>
+      </w:r>
+      <w:r>
+        <w:t>typing t</w:t>
+      </w:r>
+      <w:r>
+        <w:t xml:space="preserve">he address).  </w:t>
+      </w:r>
+      <w:r>
+        <w:t xml:space="preserve">The study will help us </w:t>
+      </w:r>
+      <w:r>
+        <w:t>assess whether</w:t>
+      </w:r>
+      <w:r>
+        <w:t xml:space="preserve"> a tool to support web page revisitation could be useful </w:t>
+      </w:r>
+      <w:r>
+        <w:t>to</w:t>
+      </w:r>
+      <w:r>
+        <w:t xml:space="preserve"> </w:t>
+      </w:r>
+      <w:r>
+        <w:t xml:space="preserve">software </w:t>
+      </w:r>
+      <w:r>
+        <w:t>developers.</w:t>
+      </w:r>
+      <w:r>
+        <w:t xml:space="preserve"> </w:t>
+      </w:r>
+    </w:p>
+    <w:p>
+      <w:r>
+        <w:t xml:space="preserve">We are looking for participants who </w:t>
+      </w:r>
+      <w:r>
+        <w:t xml:space="preserve">have </w:t>
+      </w:r>
+      <w:r>
+        <w:t xml:space="preserve">worked on </w:t>
+      </w:r>
+      <w:r>
+        <w:t>at least one substantial programming project in the last six months</w:t>
+      </w:r>
+      <w:r>
+        <w:t xml:space="preserve">.  Participants </w:t>
+      </w:r>
+      <w:r>
+        <w:t>must also do most of their web browsing using</w:t>
+      </w:r>
+      <w:r>
+        <w:t xml:space="preserve"> </w:t>
+      </w:r>
+      <w:r>
+        <w:t xml:space="preserve">either </w:t>
+      </w:r>
       <w:bookmarkStart w:id="0" w:name="_GoBack"/>
       <w:bookmarkEnd w:id="0"/>
       <w:r>
-        <w:t xml:space="preserve">The purpose of the project is to measure how often software developers return to </w:t>
-      </w:r>
-      <w:r>
-        <w:t>code</w:t>
-      </w:r>
-      <w:r>
-        <w:t xml:space="preserve">-related web pages they have previously visited, and determine </w:t>
-      </w:r>
-      <w:r>
-        <w:t>the</w:t>
-      </w:r>
-      <w:r>
-        <w:t xml:space="preserve"> methods they use to find </w:t>
-      </w:r>
-      <w:r>
-        <w:t>these</w:t>
-      </w:r>
-      <w:r>
-        <w:t xml:space="preserve"> pages (e.g. web search, bookmarks, </w:t>
-      </w:r>
-      <w:r>
-        <w:t xml:space="preserve">or </w:t>
-      </w:r>
-      <w:r>
-        <w:t>typing t</w:t>
-      </w:r>
-      <w:r>
-        <w:t xml:space="preserve">he address).  </w:t>
-      </w:r>
-      <w:r>
-        <w:t xml:space="preserve">The study will help us </w:t>
-      </w:r>
-      <w:r>
-        <w:t>assess whether</w:t>
-      </w:r>
-      <w:r>
-        <w:t xml:space="preserve"> a tool to support web page </w:t>
-      </w:r>
-      <w:proofErr w:type="spellStart"/>
-      <w:r>
-        <w:t>revisitation</w:t>
-      </w:r>
-      <w:proofErr w:type="spellEnd"/>
-      <w:r>
-        <w:t xml:space="preserve"> could be useful </w:t>
-      </w:r>
-      <w:r>
-        <w:t>to</w:t>
+        <w:t>Firefox</w:t>
       </w:r>
       <w:r>
         <w:t xml:space="preserve"> </w:t>
       </w:r>
       <w:r>
-        <w:t xml:space="preserve">software </w:t>
-      </w:r>
-      <w:r>
-        <w:t>developers.</w:t>
-      </w:r>
-      <w:r>
-        <w:t xml:space="preserve"> </w:t>
-      </w:r>
-    </w:p>
-    <w:p>
-      <w:r>
-        <w:t xml:space="preserve">We are looking for participants who </w:t>
-      </w:r>
-      <w:r>
-        <w:t xml:space="preserve">have </w:t>
-      </w:r>
-      <w:r>
-        <w:t xml:space="preserve">worked on </w:t>
-      </w:r>
-      <w:r>
-        <w:t>at least one substantial programming project in the last six months</w:t>
-      </w:r>
-      <w:r>
-        <w:t>,</w:t>
-      </w:r>
-      <w:r>
-        <w:t xml:space="preserve"> using </w:t>
-      </w:r>
-      <w:proofErr w:type="gramStart"/>
-      <w:r>
-        <w:t xml:space="preserve">either </w:t>
-      </w:r>
-      <w:r>
-        <w:t>Java</w:t>
-      </w:r>
-      <w:proofErr w:type="gramEnd"/>
-      <w:r>
-        <w:t xml:space="preserve">, </w:t>
-      </w:r>
-      <w:proofErr w:type="spellStart"/>
-      <w:r>
-        <w:t>Javascript</w:t>
-      </w:r>
-      <w:proofErr w:type="spellEnd"/>
-      <w:r>
-        <w:t>, or C#</w:t>
-      </w:r>
-      <w:r>
-        <w:t xml:space="preserve">.  Participants </w:t>
-      </w:r>
-      <w:r>
-        <w:t>must also do most of their web browsing using</w:t>
-      </w:r>
-      <w:r>
-        <w:t xml:space="preserve"> </w:t>
-      </w:r>
-      <w:r>
-        <w:t>Firefox</w:t>
-      </w:r>
-      <w:r>
-        <w:t xml:space="preserve"> </w:t>
-      </w:r>
-      <w:r>
-        <w:t>on Windows</w:t>
+        <w:t>or Google Chrome</w:t>
       </w:r>
       <w:r>
         <w:t>.</w:t>
       </w:r>
       <w:r>
-        <w:t xml:space="preserve">  (If you would like to participate, but cannot becau</w:t>
-      </w:r>
-      <w:r>
-        <w:t xml:space="preserve">se you use a different language, browser, or </w:t>
-      </w:r>
-      <w:r>
-        <w:t>OS, please let us know – the list may be extended.)</w:t>
+        <w:t xml:space="preserve">  </w:t>
+      </w:r>
+      <w:r>
+        <w:t>Windows, Mac OS X, and Linux operating systems are supported.</w:t>
       </w:r>
     </w:p>
     <w:p>

</xml_diff>